<commit_message>
Modified with corrections and additional analysis
</commit_message>
<xml_diff>
--- a/P4. Train a Smartcab/Smart Cab Reinforcement Training Report.docx
+++ b/P4. Train a Smartcab/Smart Cab Reinforcement Training Report.docx
@@ -428,6 +428,12 @@
       </w:pPr>
     </w:p>
     <w:p>
+      <w:r>
+        <w:t>Larger scale testing at increments of 5% for both alpha and gamma were somewhat inconclusive, possibly due to not being able to simulate enough trials to generate a true baseline measure at each of the points (to take into account both the randomness of the environment and the training). Additional tuning would need to be modeled over much larger testing environments or have a more scientific approach taken to design.</w:t>
+      </w:r>
+    </w:p>
+    <w:p/>
+    <w:p>
       <w:pPr>
         <w:pStyle w:val="Heading2"/>
       </w:pPr>
@@ -472,10 +478,67 @@
       <w:r>
         <w:t>. This would allow the learning to be completed more quickly with less need for exploration outside the required training period.</w:t>
       </w:r>
+    </w:p>
+    <w:p/>
+    <w:p>
+      <w:pPr>
+        <w:pStyle w:val="Heading2"/>
+      </w:pPr>
+      <w:r>
+        <w:t>An Optimal Policy:</w:t>
+      </w:r>
+    </w:p>
+    <w:p>
+      <w:r>
+        <w:t>In the simulated world, an ideal policy wou</w:t>
+      </w:r>
+      <w:r>
+        <w:t xml:space="preserve">ld be to always proceed towards the </w:t>
+      </w:r>
+      <w:r>
+        <w:t>goal while obeying a</w:t>
+      </w:r>
+      <w:r>
+        <w:t>ll</w:t>
+      </w:r>
+      <w:r>
+        <w:t xml:space="preserve"> </w:t>
+      </w:r>
+      <w:r>
+        <w:t>traffic light rules</w:t>
+      </w:r>
+      <w:r>
+        <w:t>. I’d also say avoiding oncoming traffic when proceeding would be ideal but since there isn’t currently a penalty for the near misses, I can’t expect the smart car to learn to avoid them. By following the next direction indicator, the route tends to be minimized</w:t>
+      </w:r>
+      <w:r>
+        <w:t xml:space="preserve"> as efficiently as possible</w:t>
+      </w:r>
+      <w:r>
+        <w:t>.</w:t>
+      </w:r>
+    </w:p>
+    <w:p/>
+    <w:p>
+      <w:r>
+        <w:t xml:space="preserve">Watching the model after training, it seems to obey these tenants by staying stopped at reds, proceeding towards the goal direction and </w:t>
+      </w:r>
+      <w:r>
+        <w:t xml:space="preserve">even managed to learn that turning right on red is acceptable but not left which speeds up arrival. The one opportunity the car didn’t learn was when the goal was both forward and to the right (but the next direction was forward) that it should turn right at a red to avoid losing a turn waiting. Given this would have involved encoding data </w:t>
+      </w:r>
+      <w:r>
+        <w:lastRenderedPageBreak/>
+        <w:t>that wasn’t available to us directly into the State data and the traffic lights are random, it’s not clear this would have been legal or more efficient in larger scale testing but would have been an interesting additional feature.</w:t>
+      </w:r>
+    </w:p>
+    <w:p>
       <w:bookmarkStart w:id="0" w:name="_GoBack"/>
       <w:bookmarkEnd w:id="0"/>
     </w:p>
-    <w:p/>
+    <w:p>
+      <w:pPr>
+        <w:pStyle w:val="Heading2"/>
+      </w:pPr>
+    </w:p>
     <w:p>
       <w:pPr>
         <w:pStyle w:val="Heading2"/>
@@ -1828,7 +1891,7 @@
 </file>
 
 <file path=customXml/itemProps2.xml><?xml version="1.0" encoding="utf-8"?>
-<ds:datastoreItem xmlns:ds="http://schemas.openxmlformats.org/officeDocument/2006/customXml" ds:itemID="{078D32F8-1D18-41D2-AD12-3458F0731CBD}">
+<ds:datastoreItem xmlns:ds="http://schemas.openxmlformats.org/officeDocument/2006/customXml" ds:itemID="{358F0378-A99F-47AD-8608-B6743D05C07D}">
   <ds:schemaRefs>
     <ds:schemaRef ds:uri="http://schemas.openxmlformats.org/officeDocument/2006/bibliography"/>
   </ds:schemaRefs>

</xml_diff>